<commit_message>
smote fell not ok
</commit_message>
<xml_diff>
--- a/report/data_science.docx
+++ b/report/data_science.docx
@@ -5576,7 +5576,7 @@
           <w:noProof/>
         </w:rPr>
         <w:drawing>
-          <wp:inline distT="0" distB="0" distL="0" distR="0" wp14:anchorId="6FFE2718" wp14:editId="78A89197">
+          <wp:inline distT="0" distB="0" distL="0" distR="0" wp14:anchorId="6FFE2718" wp14:editId="06A6F137">
             <wp:extent cx="5791200" cy="1499870"/>
             <wp:effectExtent l="0" t="0" r="0" b="5080"/>
             <wp:docPr id="2064814136" name="Picture 1">
@@ -7827,7 +7827,7 @@
           <w:noProof/>
         </w:rPr>
         <w:drawing>
-          <wp:inline distT="0" distB="0" distL="0" distR="0" wp14:anchorId="431C7184" wp14:editId="3395108C">
+          <wp:inline distT="0" distB="0" distL="0" distR="0" wp14:anchorId="431C7184" wp14:editId="1A09D7C2">
             <wp:extent cx="5943600" cy="1478915"/>
             <wp:effectExtent l="0" t="0" r="0" b="6985"/>
             <wp:docPr id="167261982" name="Picture 4">
@@ -7882,7 +7882,7 @@
         </w:rPr>
         <w:lastRenderedPageBreak/>
         <w:drawing>
-          <wp:inline distT="0" distB="0" distL="0" distR="0" wp14:anchorId="5E2523EB" wp14:editId="47C033EE">
+          <wp:inline distT="0" distB="0" distL="0" distR="0" wp14:anchorId="5E2523EB" wp14:editId="3F64D345">
             <wp:extent cx="5943600" cy="2037080"/>
             <wp:effectExtent l="0" t="0" r="0" b="1270"/>
             <wp:docPr id="209592899" name="Picture 5">
@@ -7943,14 +7943,7 @@
           <w:b/>
           <w:bCs/>
         </w:rPr>
-        <w:t xml:space="preserve">Task 9. </w:t>
-      </w:r>
-      <w:r>
-        <w:rPr>
-          <w:b/>
-          <w:bCs/>
-        </w:rPr>
-        <w:t xml:space="preserve">We can convert the imbalanced data set into the balanced data </w:t>
+        <w:t xml:space="preserve">Task 9. We can convert the imbalanced data set into the balanced data </w:t>
       </w:r>
       <w:proofErr w:type="gramStart"/>
       <w:r>
@@ -7958,14 +7951,7 @@
           <w:b/>
           <w:bCs/>
         </w:rPr>
-        <w:t>set</w:t>
-      </w:r>
-      <w:r>
-        <w:rPr>
-          <w:b/>
-          <w:bCs/>
-        </w:rPr>
-        <w:t xml:space="preserve"> :</w:t>
+        <w:t>set :</w:t>
       </w:r>
       <w:proofErr w:type="gramEnd"/>
     </w:p>
@@ -7987,14 +7973,7 @@
           <w:b/>
           <w:bCs/>
         </w:rPr>
-        <w:t>U</w:t>
-      </w:r>
-      <w:r>
-        <w:rPr>
-          <w:b/>
-          <w:bCs/>
-        </w:rPr>
-        <w:t>ndersampling</w:t>
+        <w:t>Undersampling</w:t>
       </w:r>
       <w:proofErr w:type="spellEnd"/>
       <w:r>
@@ -8034,6 +8013,169 @@
                 <w:rFonts w:ascii="Consolas" w:hAnsi="Consolas"/>
               </w:rPr>
             </w:pPr>
+            <w:proofErr w:type="gramStart"/>
+            <w:r>
+              <w:rPr>
+                <w:rFonts w:ascii="Consolas" w:hAnsi="Consolas"/>
+              </w:rPr>
+              <w:t>library(</w:t>
+            </w:r>
+            <w:proofErr w:type="gramEnd"/>
+            <w:r>
+              <w:rPr>
+                <w:rFonts w:ascii="Consolas" w:hAnsi="Consolas"/>
+              </w:rPr>
+              <w:t>ROSE)</w:t>
+            </w:r>
+          </w:p>
+          <w:p>
+            <w:pPr>
+              <w:rPr>
+                <w:rFonts w:ascii="Consolas" w:hAnsi="Consolas"/>
+              </w:rPr>
+            </w:pPr>
+            <w:proofErr w:type="spellStart"/>
+            <w:r>
+              <w:rPr>
+                <w:rFonts w:ascii="Consolas" w:hAnsi="Consolas"/>
+              </w:rPr>
+              <w:t>df$loan_status</w:t>
+            </w:r>
+            <w:proofErr w:type="spellEnd"/>
+            <w:r>
+              <w:rPr>
+                <w:rFonts w:ascii="Consolas" w:hAnsi="Consolas"/>
+              </w:rPr>
+              <w:t xml:space="preserve"> &lt;- </w:t>
+            </w:r>
+            <w:proofErr w:type="gramStart"/>
+            <w:r>
+              <w:rPr>
+                <w:rFonts w:ascii="Consolas" w:hAnsi="Consolas"/>
+              </w:rPr>
+              <w:t>factor(</w:t>
+            </w:r>
+            <w:proofErr w:type="spellStart"/>
+            <w:proofErr w:type="gramEnd"/>
+            <w:r>
+              <w:rPr>
+                <w:rFonts w:ascii="Consolas" w:hAnsi="Consolas"/>
+              </w:rPr>
+              <w:t>df$loan_status</w:t>
+            </w:r>
+            <w:proofErr w:type="spellEnd"/>
+            <w:r>
+              <w:rPr>
+                <w:rFonts w:ascii="Consolas" w:hAnsi="Consolas"/>
+              </w:rPr>
+              <w:t xml:space="preserve">, levels = </w:t>
+            </w:r>
+            <w:proofErr w:type="gramStart"/>
+            <w:r>
+              <w:rPr>
+                <w:rFonts w:ascii="Consolas" w:hAnsi="Consolas"/>
+              </w:rPr>
+              <w:t>c(</w:t>
+            </w:r>
+            <w:proofErr w:type="gramEnd"/>
+            <w:r>
+              <w:rPr>
+                <w:rFonts w:ascii="Consolas" w:hAnsi="Consolas"/>
+              </w:rPr>
+              <w:t>0,1))</w:t>
+            </w:r>
+          </w:p>
+          <w:p>
+            <w:pPr>
+              <w:rPr>
+                <w:rFonts w:ascii="Consolas" w:hAnsi="Consolas"/>
+              </w:rPr>
+            </w:pPr>
+            <w:r>
+              <w:rPr>
+                <w:rFonts w:ascii="Consolas" w:hAnsi="Consolas"/>
+              </w:rPr>
+              <w:t>table(</w:t>
+            </w:r>
+            <w:proofErr w:type="spellStart"/>
+            <w:r>
+              <w:rPr>
+                <w:rFonts w:ascii="Consolas" w:hAnsi="Consolas"/>
+              </w:rPr>
+              <w:t>df$loan_status</w:t>
+            </w:r>
+            <w:proofErr w:type="spellEnd"/>
+            <w:r>
+              <w:rPr>
+                <w:rFonts w:ascii="Consolas" w:hAnsi="Consolas"/>
+              </w:rPr>
+              <w:t>)</w:t>
+            </w:r>
+          </w:p>
+          <w:p>
+            <w:pPr>
+              <w:rPr>
+                <w:rFonts w:ascii="Consolas" w:hAnsi="Consolas"/>
+              </w:rPr>
+            </w:pPr>
+            <w:proofErr w:type="spellStart"/>
+            <w:r>
+              <w:rPr>
+                <w:rFonts w:ascii="Consolas" w:hAnsi="Consolas"/>
+              </w:rPr>
+              <w:t>N_under</w:t>
+            </w:r>
+            <w:proofErr w:type="spellEnd"/>
+            <w:r>
+              <w:rPr>
+                <w:rFonts w:ascii="Consolas" w:hAnsi="Consolas"/>
+              </w:rPr>
+              <w:t xml:space="preserve"> &lt;- 2 * min(table(</w:t>
+            </w:r>
+            <w:proofErr w:type="spellStart"/>
+            <w:r>
+              <w:rPr>
+                <w:rFonts w:ascii="Consolas" w:hAnsi="Consolas"/>
+              </w:rPr>
+              <w:t>df$loan_status</w:t>
+            </w:r>
+            <w:proofErr w:type="spellEnd"/>
+            <w:r>
+              <w:rPr>
+                <w:rFonts w:ascii="Consolas" w:hAnsi="Consolas"/>
+              </w:rPr>
+              <w:t>))</w:t>
+            </w:r>
+          </w:p>
+          <w:p>
+            <w:pPr>
+              <w:rPr>
+                <w:rFonts w:ascii="Consolas" w:hAnsi="Consolas"/>
+              </w:rPr>
+            </w:pPr>
+            <w:proofErr w:type="spellStart"/>
+            <w:proofErr w:type="gramStart"/>
+            <w:r>
+              <w:rPr>
+                <w:rFonts w:ascii="Consolas" w:hAnsi="Consolas"/>
+              </w:rPr>
+              <w:t>set.seed</w:t>
+            </w:r>
+            <w:proofErr w:type="spellEnd"/>
+            <w:proofErr w:type="gramEnd"/>
+            <w:r>
+              <w:rPr>
+                <w:rFonts w:ascii="Consolas" w:hAnsi="Consolas"/>
+              </w:rPr>
+              <w:t>(199)</w:t>
+            </w:r>
+          </w:p>
+          <w:p>
+            <w:pPr>
+              <w:rPr>
+                <w:rFonts w:ascii="Consolas" w:hAnsi="Consolas"/>
+              </w:rPr>
+            </w:pPr>
             <w:proofErr w:type="spellStart"/>
             <w:r>
               <w:rPr>
@@ -8099,43 +8241,47 @@
               <w:t xml:space="preserve">, data = </w:t>
             </w:r>
             <w:proofErr w:type="spellStart"/>
-            <w:r>
-              <w:rPr>
-                <w:rFonts w:ascii="Consolas" w:hAnsi="Consolas"/>
-              </w:rPr>
-              <w:t>df</w:t>
-            </w:r>
-            <w:proofErr w:type="spellEnd"/>
-            <w:r>
-              <w:rPr>
-                <w:rFonts w:ascii="Consolas" w:hAnsi="Consolas"/>
-              </w:rPr>
-              <w:t xml:space="preserve">, method = "under", N = </w:t>
-            </w:r>
             <w:proofErr w:type="gramStart"/>
             <w:r>
               <w:rPr>
                 <w:rFonts w:ascii="Consolas" w:hAnsi="Consolas"/>
               </w:rPr>
-              <w:t>20</w:t>
-            </w:r>
-            <w:r>
-              <w:rPr>
-                <w:rFonts w:ascii="Consolas" w:hAnsi="Consolas"/>
-              </w:rPr>
-              <w:t>1</w:t>
-            </w:r>
-            <w:r>
-              <w:rPr>
-                <w:rFonts w:ascii="Consolas" w:hAnsi="Consolas"/>
-              </w:rPr>
-              <w:t>)$</w:t>
-            </w:r>
+              <w:t>df,method</w:t>
+            </w:r>
+            <w:proofErr w:type="spellEnd"/>
             <w:proofErr w:type="gramEnd"/>
             <w:r>
               <w:rPr>
                 <w:rFonts w:ascii="Consolas" w:hAnsi="Consolas"/>
               </w:rPr>
+              <w:t xml:space="preserve"> = "under", N = </w:t>
+            </w:r>
+            <w:proofErr w:type="spellStart"/>
+            <w:r>
+              <w:rPr>
+                <w:rFonts w:ascii="Consolas" w:hAnsi="Consolas"/>
+              </w:rPr>
+              <w:t>N_under</w:t>
+            </w:r>
+            <w:proofErr w:type="spellEnd"/>
+            <w:r>
+              <w:rPr>
+                <w:rFonts w:ascii="Consolas" w:hAnsi="Consolas"/>
+              </w:rPr>
+              <w:t xml:space="preserve">, seed = </w:t>
+            </w:r>
+            <w:proofErr w:type="gramStart"/>
+            <w:r>
+              <w:rPr>
+                <w:rFonts w:ascii="Consolas" w:hAnsi="Consolas"/>
+              </w:rPr>
+              <w:t>199)$</w:t>
+            </w:r>
+            <w:proofErr w:type="gramEnd"/>
+            <w:r>
+              <w:rPr>
+                <w:rFonts w:ascii="Consolas" w:hAnsi="Consolas"/>
+              </w:rPr>
               <w:t>data</w:t>
             </w:r>
           </w:p>
@@ -8163,7 +8309,7 @@
               <w:rPr>
                 <w:rFonts w:ascii="Consolas" w:hAnsi="Consolas"/>
               </w:rPr>
-              <w:t xml:space="preserve">)   </w:t>
+              <w:t>)</w:t>
             </w:r>
           </w:p>
           <w:p>
@@ -8215,10 +8361,10 @@
     <w:p>
       <w:r>
         <w:drawing>
-          <wp:inline distT="0" distB="0" distL="0" distR="0" wp14:anchorId="451BA973" wp14:editId="339B51AF">
-            <wp:extent cx="5943600" cy="443230"/>
-            <wp:effectExtent l="0" t="0" r="0" b="0"/>
-            <wp:docPr id="279866661" name="Picture 1"/>
+          <wp:inline distT="0" distB="0" distL="0" distR="0" wp14:anchorId="5C45BC6E" wp14:editId="0A18B6F1">
+            <wp:extent cx="5943600" cy="850900"/>
+            <wp:effectExtent l="0" t="0" r="0" b="6350"/>
+            <wp:docPr id="1489800399" name="Picture 1" descr="A group of small squares&#10;&#10;AI-generated content may be incorrect."/>
             <wp:cNvGraphicFramePr>
               <a:graphicFrameLocks xmlns:a="http://schemas.openxmlformats.org/drawingml/2006/main" noChangeAspect="1"/>
             </wp:cNvGraphicFramePr>
@@ -8226,7 +8372,7 @@
               <a:graphicData uri="http://schemas.openxmlformats.org/drawingml/2006/picture">
                 <pic:pic xmlns:pic="http://schemas.openxmlformats.org/drawingml/2006/picture">
                   <pic:nvPicPr>
-                    <pic:cNvPr id="279866661" name=""/>
+                    <pic:cNvPr id="1489800399" name="Picture 1" descr="A group of small squares&#10;&#10;AI-generated content may be incorrect."/>
                     <pic:cNvPicPr/>
                   </pic:nvPicPr>
                   <pic:blipFill>
@@ -8238,7 +8384,7 @@
                   <pic:spPr>
                     <a:xfrm>
                       <a:off x="0" y="0"/>
-                      <a:ext cx="5943600" cy="443230"/>
+                      <a:ext cx="5943600" cy="850900"/>
                     </a:xfrm>
                     <a:prstGeom prst="rect">
                       <a:avLst/>
@@ -8307,11 +8453,182 @@
                 <w:rFonts w:ascii="Consolas" w:hAnsi="Consolas"/>
               </w:rPr>
             </w:pPr>
-            <w:proofErr w:type="spellStart"/>
-            <w:r>
-              <w:rPr>
-                <w:rFonts w:ascii="Consolas" w:hAnsi="Consolas"/>
-              </w:rPr>
+            <w:proofErr w:type="gramStart"/>
+            <w:r>
+              <w:rPr>
+                <w:rFonts w:ascii="Consolas" w:hAnsi="Consolas"/>
+              </w:rPr>
+              <w:t>library(</w:t>
+            </w:r>
+            <w:proofErr w:type="gramEnd"/>
+            <w:r>
+              <w:rPr>
+                <w:rFonts w:ascii="Consolas" w:hAnsi="Consolas"/>
+              </w:rPr>
+              <w:t>ROSE)</w:t>
+            </w:r>
+          </w:p>
+          <w:p>
+            <w:pPr>
+              <w:rPr>
+                <w:rFonts w:ascii="Consolas" w:hAnsi="Consolas"/>
+              </w:rPr>
+            </w:pPr>
+          </w:p>
+          <w:p>
+            <w:pPr>
+              <w:rPr>
+                <w:rFonts w:ascii="Consolas" w:hAnsi="Consolas"/>
+              </w:rPr>
+            </w:pPr>
+            <w:proofErr w:type="spellStart"/>
+            <w:r>
+              <w:rPr>
+                <w:rFonts w:ascii="Consolas" w:hAnsi="Consolas"/>
+              </w:rPr>
+              <w:t>df$loan_status</w:t>
+            </w:r>
+            <w:proofErr w:type="spellEnd"/>
+            <w:r>
+              <w:rPr>
+                <w:rFonts w:ascii="Consolas" w:hAnsi="Consolas"/>
+              </w:rPr>
+              <w:t xml:space="preserve"> &lt;- </w:t>
+            </w:r>
+            <w:proofErr w:type="gramStart"/>
+            <w:r>
+              <w:rPr>
+                <w:rFonts w:ascii="Consolas" w:hAnsi="Consolas"/>
+              </w:rPr>
+              <w:t>factor(</w:t>
+            </w:r>
+            <w:proofErr w:type="spellStart"/>
+            <w:proofErr w:type="gramEnd"/>
+            <w:r>
+              <w:rPr>
+                <w:rFonts w:ascii="Consolas" w:hAnsi="Consolas"/>
+              </w:rPr>
+              <w:t>df$loan_status</w:t>
+            </w:r>
+            <w:proofErr w:type="spellEnd"/>
+            <w:r>
+              <w:rPr>
+                <w:rFonts w:ascii="Consolas" w:hAnsi="Consolas"/>
+              </w:rPr>
+              <w:t xml:space="preserve">, levels = </w:t>
+            </w:r>
+            <w:proofErr w:type="gramStart"/>
+            <w:r>
+              <w:rPr>
+                <w:rFonts w:ascii="Consolas" w:hAnsi="Consolas"/>
+              </w:rPr>
+              <w:t>c(</w:t>
+            </w:r>
+            <w:proofErr w:type="gramEnd"/>
+            <w:r>
+              <w:rPr>
+                <w:rFonts w:ascii="Consolas" w:hAnsi="Consolas"/>
+              </w:rPr>
+              <w:t>0,1))</w:t>
+            </w:r>
+          </w:p>
+          <w:p>
+            <w:pPr>
+              <w:rPr>
+                <w:rFonts w:ascii="Consolas" w:hAnsi="Consolas"/>
+              </w:rPr>
+            </w:pPr>
+            <w:r>
+              <w:rPr>
+                <w:rFonts w:ascii="Consolas" w:hAnsi="Consolas"/>
+              </w:rPr>
+              <w:t>table(</w:t>
+            </w:r>
+            <w:proofErr w:type="spellStart"/>
+            <w:r>
+              <w:rPr>
+                <w:rFonts w:ascii="Consolas" w:hAnsi="Consolas"/>
+              </w:rPr>
+              <w:t>df$loan_status</w:t>
+            </w:r>
+            <w:proofErr w:type="spellEnd"/>
+            <w:r>
+              <w:rPr>
+                <w:rFonts w:ascii="Consolas" w:hAnsi="Consolas"/>
+              </w:rPr>
+              <w:t>)</w:t>
+            </w:r>
+          </w:p>
+          <w:p>
+            <w:pPr>
+              <w:rPr>
+                <w:rFonts w:ascii="Consolas" w:hAnsi="Consolas"/>
+              </w:rPr>
+            </w:pPr>
+            <w:proofErr w:type="spellStart"/>
+            <w:r>
+              <w:rPr>
+                <w:rFonts w:ascii="Consolas" w:hAnsi="Consolas"/>
+              </w:rPr>
+              <w:t>N_over</w:t>
+            </w:r>
+            <w:proofErr w:type="spellEnd"/>
+            <w:r>
+              <w:rPr>
+                <w:rFonts w:ascii="Consolas" w:hAnsi="Consolas"/>
+              </w:rPr>
+              <w:t xml:space="preserve"> &lt;- 2 * max(table(</w:t>
+            </w:r>
+            <w:proofErr w:type="spellStart"/>
+            <w:r>
+              <w:rPr>
+                <w:rFonts w:ascii="Consolas" w:hAnsi="Consolas"/>
+              </w:rPr>
+              <w:t>df$loan_status</w:t>
+            </w:r>
+            <w:proofErr w:type="spellEnd"/>
+            <w:r>
+              <w:rPr>
+                <w:rFonts w:ascii="Consolas" w:hAnsi="Consolas"/>
+              </w:rPr>
+              <w:t>))</w:t>
+            </w:r>
+          </w:p>
+          <w:p>
+            <w:pPr>
+              <w:rPr>
+                <w:rFonts w:ascii="Consolas" w:hAnsi="Consolas"/>
+              </w:rPr>
+            </w:pPr>
+            <w:proofErr w:type="spellStart"/>
+            <w:proofErr w:type="gramStart"/>
+            <w:r>
+              <w:rPr>
+                <w:rFonts w:ascii="Consolas" w:hAnsi="Consolas"/>
+              </w:rPr>
+              <w:t>set.seed</w:t>
+            </w:r>
+            <w:proofErr w:type="spellEnd"/>
+            <w:proofErr w:type="gramEnd"/>
+            <w:r>
+              <w:rPr>
+                <w:rFonts w:ascii="Consolas" w:hAnsi="Consolas"/>
+              </w:rPr>
+              <w:t>(199)</w:t>
+            </w:r>
+          </w:p>
+          <w:p>
+            <w:pPr>
+              <w:rPr>
+                <w:rFonts w:ascii="Consolas" w:hAnsi="Consolas"/>
+              </w:rPr>
+            </w:pPr>
+            <w:proofErr w:type="spellStart"/>
+            <w:r>
+              <w:rPr>
+                <w:rFonts w:ascii="Consolas" w:hAnsi="Consolas"/>
+              </w:rPr>
+              <w:lastRenderedPageBreak/>
               <w:t>over_df</w:t>
             </w:r>
             <w:proofErr w:type="spellEnd"/>
@@ -8383,26 +8700,41 @@
               <w:rPr>
                 <w:rFonts w:ascii="Consolas" w:hAnsi="Consolas"/>
               </w:rPr>
-              <w:t xml:space="preserve">, method = "over", N = </w:t>
+              <w:t>,</w:t>
+            </w:r>
+          </w:p>
+          <w:p>
+            <w:pPr>
+              <w:rPr>
+                <w:rFonts w:ascii="Consolas" w:hAnsi="Consolas"/>
+              </w:rPr>
+            </w:pPr>
+            <w:r>
+              <w:rPr>
+                <w:rFonts w:ascii="Consolas" w:hAnsi="Consolas"/>
+              </w:rPr>
+              <w:t xml:space="preserve">                       method = "over", N = </w:t>
+            </w:r>
+            <w:proofErr w:type="spellStart"/>
+            <w:r>
+              <w:rPr>
+                <w:rFonts w:ascii="Consolas" w:hAnsi="Consolas"/>
+              </w:rPr>
+              <w:t>N_over</w:t>
+            </w:r>
+            <w:proofErr w:type="spellEnd"/>
+            <w:r>
+              <w:rPr>
+                <w:rFonts w:ascii="Consolas" w:hAnsi="Consolas"/>
+              </w:rPr>
+              <w:t xml:space="preserve">, seed = </w:t>
             </w:r>
             <w:proofErr w:type="gramStart"/>
             <w:r>
               <w:rPr>
                 <w:rFonts w:ascii="Consolas" w:hAnsi="Consolas"/>
               </w:rPr>
-              <w:t>20</w:t>
-            </w:r>
-            <w:r>
-              <w:rPr>
-                <w:rFonts w:ascii="Consolas" w:hAnsi="Consolas"/>
-              </w:rPr>
-              <w:t>1</w:t>
-            </w:r>
-            <w:r>
-              <w:rPr>
-                <w:rFonts w:ascii="Consolas" w:hAnsi="Consolas"/>
-              </w:rPr>
-              <w:t>)$</w:t>
+              <w:t>199)$</w:t>
             </w:r>
             <w:proofErr w:type="gramEnd"/>
             <w:r>
@@ -8430,33 +8762,6 @@
                 <w:rFonts w:ascii="Consolas" w:hAnsi="Consolas"/>
               </w:rPr>
               <w:t>over_df$loan_status</w:t>
-            </w:r>
-            <w:proofErr w:type="spellEnd"/>
-            <w:r>
-              <w:rPr>
-                <w:rFonts w:ascii="Consolas" w:hAnsi="Consolas"/>
-              </w:rPr>
-              <w:t xml:space="preserve">)    </w:t>
-            </w:r>
-          </w:p>
-          <w:p>
-            <w:pPr>
-              <w:rPr>
-                <w:rFonts w:ascii="Consolas" w:hAnsi="Consolas"/>
-              </w:rPr>
-            </w:pPr>
-            <w:r>
-              <w:rPr>
-                <w:rFonts w:ascii="Consolas" w:hAnsi="Consolas"/>
-              </w:rPr>
-              <w:t>head(</w:t>
-            </w:r>
-            <w:proofErr w:type="spellStart"/>
-            <w:r>
-              <w:rPr>
-                <w:rFonts w:ascii="Consolas" w:hAnsi="Consolas"/>
-              </w:rPr>
-              <w:t>over_df</w:t>
             </w:r>
             <w:proofErr w:type="spellEnd"/>
             <w:r>
@@ -8473,6 +8778,26 @@
                 <w:bCs/>
               </w:rPr>
             </w:pPr>
+            <w:r>
+              <w:rPr>
+                <w:rFonts w:ascii="Consolas" w:hAnsi="Consolas"/>
+              </w:rPr>
+              <w:t>head(</w:t>
+            </w:r>
+            <w:proofErr w:type="spellStart"/>
+            <w:r>
+              <w:rPr>
+                <w:rFonts w:ascii="Consolas" w:hAnsi="Consolas"/>
+              </w:rPr>
+              <w:t>over_df</w:t>
+            </w:r>
+            <w:proofErr w:type="spellEnd"/>
+            <w:r>
+              <w:rPr>
+                <w:rFonts w:ascii="Consolas" w:hAnsi="Consolas"/>
+              </w:rPr>
+              <w:t>)</w:t>
+            </w:r>
           </w:p>
         </w:tc>
       </w:tr>
@@ -8513,10 +8838,10 @@
           <w:bCs/>
         </w:rPr>
         <w:drawing>
-          <wp:inline distT="0" distB="0" distL="0" distR="0" wp14:anchorId="6D0B907A" wp14:editId="5E89295D">
-            <wp:extent cx="5943600" cy="470535"/>
-            <wp:effectExtent l="0" t="0" r="0" b="5715"/>
-            <wp:docPr id="1727341462" name="Picture 1"/>
+          <wp:inline distT="0" distB="0" distL="0" distR="0" wp14:anchorId="0A60C3BE" wp14:editId="4351920B">
+            <wp:extent cx="5943600" cy="845820"/>
+            <wp:effectExtent l="0" t="0" r="0" b="0"/>
+            <wp:docPr id="1286031925" name="Picture 1" descr="A black background with white text&#10;&#10;AI-generated content may be incorrect."/>
             <wp:cNvGraphicFramePr>
               <a:graphicFrameLocks xmlns:a="http://schemas.openxmlformats.org/drawingml/2006/main" noChangeAspect="1"/>
             </wp:cNvGraphicFramePr>
@@ -8524,7 +8849,7 @@
               <a:graphicData uri="http://schemas.openxmlformats.org/drawingml/2006/picture">
                 <pic:pic xmlns:pic="http://schemas.openxmlformats.org/drawingml/2006/picture">
                   <pic:nvPicPr>
-                    <pic:cNvPr id="1727341462" name=""/>
+                    <pic:cNvPr id="1286031925" name="Picture 1" descr="A black background with white text&#10;&#10;AI-generated content may be incorrect."/>
                     <pic:cNvPicPr/>
                   </pic:nvPicPr>
                   <pic:blipFill>
@@ -8536,7 +8861,7 @@
                   <pic:spPr>
                     <a:xfrm>
                       <a:off x="0" y="0"/>
-                      <a:ext cx="5943600" cy="470535"/>
+                      <a:ext cx="5943600" cy="845820"/>
                     </a:xfrm>
                     <a:prstGeom prst="rect">
                       <a:avLst/>
@@ -8568,14 +8893,7 @@
           <w:b/>
           <w:bCs/>
         </w:rPr>
-        <w:t>S</w:t>
-      </w:r>
-      <w:r>
-        <w:rPr>
-          <w:b/>
-          <w:bCs/>
-        </w:rPr>
-        <w:t>mote</w:t>
+        <w:t>Smote</w:t>
       </w:r>
     </w:p>
     <w:p>
@@ -8601,138 +8919,476 @@
             <w:tcW w:w="9350" w:type="dxa"/>
           </w:tcPr>
           <w:p>
+            <w:pPr>
+              <w:rPr>
+                <w:rFonts w:ascii="Consolas" w:hAnsi="Consolas"/>
+              </w:rPr>
+            </w:pPr>
             <w:proofErr w:type="gramStart"/>
             <w:r>
+              <w:rPr>
+                <w:rFonts w:ascii="Consolas" w:hAnsi="Consolas"/>
+              </w:rPr>
               <w:t>library(</w:t>
             </w:r>
             <w:proofErr w:type="gramEnd"/>
             <w:r>
+              <w:rPr>
+                <w:rFonts w:ascii="Consolas" w:hAnsi="Consolas"/>
+              </w:rPr>
               <w:t>ROSE)</w:t>
             </w:r>
           </w:p>
           <w:p>
-            <w:proofErr w:type="spellStart"/>
-            <w:r>
-              <w:t>df$previous_loan_defaults_on_file</w:t>
-            </w:r>
-            <w:proofErr w:type="spellEnd"/>
-            <w:r>
+            <w:pPr>
+              <w:rPr>
+                <w:rFonts w:ascii="Consolas" w:hAnsi="Consolas"/>
+              </w:rPr>
+            </w:pPr>
+            <w:proofErr w:type="spellStart"/>
+            <w:proofErr w:type="gramStart"/>
+            <w:r>
+              <w:rPr>
+                <w:rFonts w:ascii="Consolas" w:hAnsi="Consolas"/>
+              </w:rPr>
+              <w:t>set.seed</w:t>
+            </w:r>
+            <w:proofErr w:type="spellEnd"/>
+            <w:proofErr w:type="gramEnd"/>
+            <w:r>
+              <w:rPr>
+                <w:rFonts w:ascii="Consolas" w:hAnsi="Consolas"/>
+              </w:rPr>
+              <w:t>(199)</w:t>
+            </w:r>
+          </w:p>
+          <w:p>
+            <w:pPr>
+              <w:rPr>
+                <w:rFonts w:ascii="Consolas" w:hAnsi="Consolas"/>
+              </w:rPr>
+            </w:pPr>
+            <w:proofErr w:type="spellStart"/>
+            <w:r>
+              <w:rPr>
+                <w:rFonts w:ascii="Consolas" w:hAnsi="Consolas"/>
+              </w:rPr>
+              <w:t>df_smote$previous_loan_defaults_on_file</w:t>
+            </w:r>
+            <w:proofErr w:type="spellEnd"/>
+            <w:r>
+              <w:rPr>
+                <w:rFonts w:ascii="Consolas" w:hAnsi="Consolas"/>
+              </w:rPr>
               <w:t xml:space="preserve"> &lt;- </w:t>
             </w:r>
             <w:proofErr w:type="gramStart"/>
             <w:r>
+              <w:rPr>
+                <w:rFonts w:ascii="Consolas" w:hAnsi="Consolas"/>
+              </w:rPr>
               <w:t>factor(</w:t>
             </w:r>
             <w:proofErr w:type="spellStart"/>
             <w:proofErr w:type="gramEnd"/>
             <w:r>
-              <w:t>df$previous_loan_defaults_on_file</w:t>
-            </w:r>
-            <w:proofErr w:type="spellEnd"/>
-            <w:r>
+              <w:rPr>
+                <w:rFonts w:ascii="Consolas" w:hAnsi="Consolas"/>
+              </w:rPr>
+              <w:t>df_smote$previous_loan_defaults_on_file</w:t>
+            </w:r>
+            <w:proofErr w:type="spellEnd"/>
+            <w:r>
+              <w:rPr>
+                <w:rFonts w:ascii="Consolas" w:hAnsi="Consolas"/>
+              </w:rPr>
               <w:t xml:space="preserve">, levels = </w:t>
             </w:r>
             <w:proofErr w:type="gramStart"/>
             <w:r>
+              <w:rPr>
+                <w:rFonts w:ascii="Consolas" w:hAnsi="Consolas"/>
+              </w:rPr>
               <w:t>c(</w:t>
             </w:r>
             <w:proofErr w:type="gramEnd"/>
             <w:r>
+              <w:rPr>
+                <w:rFonts w:ascii="Consolas" w:hAnsi="Consolas"/>
+              </w:rPr>
               <w:t>0,1))</w:t>
             </w:r>
           </w:p>
           <w:p>
-            <w:proofErr w:type="spellStart"/>
+            <w:pPr>
+              <w:rPr>
+                <w:rFonts w:ascii="Consolas" w:hAnsi="Consolas"/>
+              </w:rPr>
+            </w:pPr>
+            <w:proofErr w:type="spellStart"/>
+            <w:r>
+              <w:rPr>
+                <w:rFonts w:ascii="Consolas" w:hAnsi="Consolas"/>
+              </w:rPr>
+              <w:t>df_</w:t>
+            </w:r>
             <w:proofErr w:type="gramStart"/>
             <w:r>
-              <w:t>set.seed</w:t>
-            </w:r>
-            <w:proofErr w:type="spellEnd"/>
+              <w:rPr>
+                <w:rFonts w:ascii="Consolas" w:hAnsi="Consolas"/>
+              </w:rPr>
+              <w:t>smote</w:t>
+            </w:r>
+            <w:proofErr w:type="spellEnd"/>
+            <w:r>
+              <w:rPr>
+                <w:rFonts w:ascii="Consolas" w:hAnsi="Consolas"/>
+              </w:rPr>
+              <w:t>[</w:t>
+            </w:r>
+            <w:proofErr w:type="spellStart"/>
+            <w:r>
+              <w:rPr>
+                <w:rFonts w:ascii="Consolas" w:hAnsi="Consolas"/>
+              </w:rPr>
+              <w:t>sapply</w:t>
+            </w:r>
+            <w:proofErr w:type="spellEnd"/>
+            <w:r>
+              <w:rPr>
+                <w:rFonts w:ascii="Consolas" w:hAnsi="Consolas"/>
+              </w:rPr>
+              <w:t>(</w:t>
+            </w:r>
+            <w:proofErr w:type="spellStart"/>
             <w:proofErr w:type="gramEnd"/>
             <w:r>
-              <w:t>(199)</w:t>
-            </w:r>
-          </w:p>
-          <w:p>
-            <w:proofErr w:type="spellStart"/>
-            <w:r>
-              <w:t>balanced_df</w:t>
-            </w:r>
-            <w:proofErr w:type="spellEnd"/>
-            <w:r>
+              <w:rPr>
+                <w:rFonts w:ascii="Consolas" w:hAnsi="Consolas"/>
+              </w:rPr>
+              <w:t>df_smote</w:t>
+            </w:r>
+            <w:proofErr w:type="spellEnd"/>
+            <w:r>
+              <w:rPr>
+                <w:rFonts w:ascii="Consolas" w:hAnsi="Consolas"/>
+              </w:rPr>
+              <w:t xml:space="preserve">, </w:t>
+            </w:r>
+            <w:proofErr w:type="spellStart"/>
+            <w:proofErr w:type="gramStart"/>
+            <w:r>
+              <w:rPr>
+                <w:rFonts w:ascii="Consolas" w:hAnsi="Consolas"/>
+              </w:rPr>
+              <w:t>is.character</w:t>
+            </w:r>
+            <w:proofErr w:type="spellEnd"/>
+            <w:proofErr w:type="gramEnd"/>
+            <w:r>
+              <w:rPr>
+                <w:rFonts w:ascii="Consolas" w:hAnsi="Consolas"/>
+              </w:rPr>
+              <w:t xml:space="preserve">)] &lt;- </w:t>
+            </w:r>
+            <w:proofErr w:type="spellStart"/>
+            <w:proofErr w:type="gramStart"/>
+            <w:r>
+              <w:rPr>
+                <w:rFonts w:ascii="Consolas" w:hAnsi="Consolas"/>
+              </w:rPr>
+              <w:t>lapply</w:t>
+            </w:r>
+            <w:proofErr w:type="spellEnd"/>
+            <w:r>
+              <w:rPr>
+                <w:rFonts w:ascii="Consolas" w:hAnsi="Consolas"/>
+              </w:rPr>
+              <w:t>(</w:t>
+            </w:r>
+            <w:proofErr w:type="spellStart"/>
+            <w:proofErr w:type="gramEnd"/>
+            <w:r>
+              <w:rPr>
+                <w:rFonts w:ascii="Consolas" w:hAnsi="Consolas"/>
+              </w:rPr>
+              <w:t>df_</w:t>
+            </w:r>
+            <w:proofErr w:type="gramStart"/>
+            <w:r>
+              <w:rPr>
+                <w:rFonts w:ascii="Consolas" w:hAnsi="Consolas"/>
+              </w:rPr>
+              <w:t>smote</w:t>
+            </w:r>
+            <w:proofErr w:type="spellEnd"/>
+            <w:r>
+              <w:rPr>
+                <w:rFonts w:ascii="Consolas" w:hAnsi="Consolas"/>
+              </w:rPr>
+              <w:t>[</w:t>
+            </w:r>
+            <w:proofErr w:type="spellStart"/>
+            <w:r>
+              <w:rPr>
+                <w:rFonts w:ascii="Consolas" w:hAnsi="Consolas"/>
+              </w:rPr>
+              <w:t>sapply</w:t>
+            </w:r>
+            <w:proofErr w:type="spellEnd"/>
+            <w:r>
+              <w:rPr>
+                <w:rFonts w:ascii="Consolas" w:hAnsi="Consolas"/>
+              </w:rPr>
+              <w:t>(</w:t>
+            </w:r>
+            <w:proofErr w:type="spellStart"/>
+            <w:proofErr w:type="gramEnd"/>
+            <w:r>
+              <w:rPr>
+                <w:rFonts w:ascii="Consolas" w:hAnsi="Consolas"/>
+              </w:rPr>
+              <w:t>df_smote</w:t>
+            </w:r>
+            <w:proofErr w:type="spellEnd"/>
+            <w:r>
+              <w:rPr>
+                <w:rFonts w:ascii="Consolas" w:hAnsi="Consolas"/>
+              </w:rPr>
+              <w:t xml:space="preserve">, </w:t>
+            </w:r>
+            <w:proofErr w:type="spellStart"/>
+            <w:proofErr w:type="gramStart"/>
+            <w:r>
+              <w:rPr>
+                <w:rFonts w:ascii="Consolas" w:hAnsi="Consolas"/>
+              </w:rPr>
+              <w:t>is.character</w:t>
+            </w:r>
+            <w:proofErr w:type="spellEnd"/>
+            <w:proofErr w:type="gramEnd"/>
+            <w:r>
+              <w:rPr>
+                <w:rFonts w:ascii="Consolas" w:hAnsi="Consolas"/>
+              </w:rPr>
+              <w:t>)], factor)</w:t>
+            </w:r>
+          </w:p>
+          <w:p>
+            <w:pPr>
+              <w:rPr>
+                <w:rFonts w:ascii="Consolas" w:hAnsi="Consolas"/>
+              </w:rPr>
+            </w:pPr>
+            <w:proofErr w:type="spellStart"/>
+            <w:r>
+              <w:rPr>
+                <w:rFonts w:ascii="Consolas" w:hAnsi="Consolas"/>
+              </w:rPr>
+              <w:t>df_smote</w:t>
+            </w:r>
+            <w:proofErr w:type="spellEnd"/>
+            <w:r>
+              <w:rPr>
+                <w:rFonts w:ascii="Consolas" w:hAnsi="Consolas"/>
+              </w:rPr>
               <w:t xml:space="preserve"> &lt;- </w:t>
             </w:r>
             <w:proofErr w:type="spellStart"/>
             <w:r>
-              <w:t>ovun.</w:t>
-            </w:r>
+              <w:rPr>
+                <w:rFonts w:ascii="Consolas" w:hAnsi="Consolas"/>
+              </w:rPr>
+              <w:t>df_smote</w:t>
+            </w:r>
+            <w:proofErr w:type="spellEnd"/>
+            <w:r>
+              <w:rPr>
+                <w:rFonts w:ascii="Consolas" w:hAnsi="Consolas"/>
+              </w:rPr>
+              <w:t>[</w:t>
+            </w:r>
+            <w:proofErr w:type="spellStart"/>
             <w:proofErr w:type="gramStart"/>
             <w:r>
-              <w:t>sample</w:t>
-            </w:r>
-            <w:proofErr w:type="spellEnd"/>
-            <w:r>
+              <w:rPr>
+                <w:rFonts w:ascii="Consolas" w:hAnsi="Consolas"/>
+              </w:rPr>
+              <w:t>complete.cases</w:t>
+            </w:r>
+            <w:proofErr w:type="spellEnd"/>
+            <w:proofErr w:type="gramEnd"/>
+            <w:r>
+              <w:rPr>
+                <w:rFonts w:ascii="Consolas" w:hAnsi="Consolas"/>
+              </w:rPr>
               <w:t>(</w:t>
             </w:r>
             <w:proofErr w:type="spellStart"/>
+            <w:r>
+              <w:rPr>
+                <w:rFonts w:ascii="Consolas" w:hAnsi="Consolas"/>
+              </w:rPr>
+              <w:t>df_smote</w:t>
+            </w:r>
+            <w:proofErr w:type="spellEnd"/>
+            <w:r>
+              <w:rPr>
+                <w:rFonts w:ascii="Consolas" w:hAnsi="Consolas"/>
+              </w:rPr>
+              <w:t>)</w:t>
+            </w:r>
+            <w:proofErr w:type="gramStart"/>
+            <w:r>
+              <w:rPr>
+                <w:rFonts w:ascii="Consolas" w:hAnsi="Consolas"/>
+              </w:rPr>
+              <w:t>, ]</w:t>
+            </w:r>
             <w:proofErr w:type="gramEnd"/>
             <w:r>
+              <w:rPr>
+                <w:rFonts w:ascii="Consolas" w:hAnsi="Consolas"/>
+              </w:rPr>
+              <w:t xml:space="preserve">  </w:t>
+            </w:r>
+          </w:p>
+          <w:p>
+            <w:pPr>
+              <w:rPr>
+                <w:rFonts w:ascii="Consolas" w:hAnsi="Consolas"/>
+              </w:rPr>
+            </w:pPr>
+            <w:r>
+              <w:rPr>
+                <w:rFonts w:ascii="Consolas" w:hAnsi="Consolas"/>
+              </w:rPr>
+              <w:t>table(</w:t>
+            </w:r>
+            <w:proofErr w:type="spellStart"/>
+            <w:r>
+              <w:rPr>
+                <w:rFonts w:ascii="Consolas" w:hAnsi="Consolas"/>
+              </w:rPr>
+              <w:t>df_smote$previous_loan_defaults_on_file</w:t>
+            </w:r>
+            <w:proofErr w:type="spellEnd"/>
+            <w:r>
+              <w:rPr>
+                <w:rFonts w:ascii="Consolas" w:hAnsi="Consolas"/>
+              </w:rPr>
+              <w:t>)</w:t>
+            </w:r>
+          </w:p>
+          <w:p>
+            <w:pPr>
+              <w:rPr>
+                <w:rFonts w:ascii="Consolas" w:hAnsi="Consolas"/>
+              </w:rPr>
+            </w:pPr>
+            <w:proofErr w:type="spellStart"/>
+            <w:r>
+              <w:rPr>
+                <w:rFonts w:ascii="Consolas" w:hAnsi="Consolas"/>
+              </w:rPr>
+              <w:t>rose_df</w:t>
+            </w:r>
+            <w:proofErr w:type="spellEnd"/>
+            <w:r>
+              <w:rPr>
+                <w:rFonts w:ascii="Consolas" w:hAnsi="Consolas"/>
+              </w:rPr>
+              <w:t xml:space="preserve"> &lt;- ROSE(</w:t>
+            </w:r>
+            <w:proofErr w:type="spellStart"/>
+            <w:r>
+              <w:rPr>
+                <w:rFonts w:ascii="Consolas" w:hAnsi="Consolas"/>
+              </w:rPr>
               <w:t>previous_loan_defaults_on_file</w:t>
             </w:r>
             <w:proofErr w:type="spellEnd"/>
             <w:r>
-              <w:t xml:space="preserve"> </w:t>
+              <w:rPr>
+                <w:rFonts w:ascii="Consolas" w:hAnsi="Consolas"/>
+              </w:rPr>
+              <w:t xml:space="preserve"> ~ ., data = </w:t>
+            </w:r>
+            <w:proofErr w:type="spellStart"/>
+            <w:r>
+              <w:rPr>
+                <w:rFonts w:ascii="Consolas" w:hAnsi="Consolas"/>
+              </w:rPr>
+              <w:t>df_smote</w:t>
+            </w:r>
+            <w:proofErr w:type="spellEnd"/>
+            <w:r>
+              <w:rPr>
+                <w:rFonts w:ascii="Consolas" w:hAnsi="Consolas"/>
+              </w:rPr>
+              <w:t xml:space="preserve">, N = 2000, p = </w:t>
             </w:r>
             <w:proofErr w:type="gramStart"/>
             <w:r>
-              <w:t>~ .</w:t>
+              <w:rPr>
+                <w:rFonts w:ascii="Consolas" w:hAnsi="Consolas"/>
+              </w:rPr>
+              <w:t>0.5)$</w:t>
             </w:r>
             <w:proofErr w:type="gramEnd"/>
             <w:r>
-              <w:t xml:space="preserve">, data = </w:t>
-            </w:r>
-            <w:proofErr w:type="spellStart"/>
-            <w:proofErr w:type="gramStart"/>
-            <w:r>
-              <w:t>df,method</w:t>
-            </w:r>
-            <w:proofErr w:type="spellEnd"/>
-            <w:proofErr w:type="gramEnd"/>
-            <w:r>
-              <w:t xml:space="preserve"> = "both", N = 2000, p = 0.5, seed = </w:t>
-            </w:r>
-            <w:proofErr w:type="gramStart"/>
-            <w:r>
-              <w:t>199)$</w:t>
-            </w:r>
-            <w:proofErr w:type="gramEnd"/>
-            <w:r>
+              <w:rPr>
+                <w:rFonts w:ascii="Consolas" w:hAnsi="Consolas"/>
+              </w:rPr>
               <w:t>data</w:t>
             </w:r>
           </w:p>
           <w:p>
-            <w:r>
+            <w:pPr>
+              <w:rPr>
+                <w:rFonts w:ascii="Consolas" w:hAnsi="Consolas"/>
+              </w:rPr>
+            </w:pPr>
+            <w:r>
+              <w:rPr>
+                <w:rFonts w:ascii="Consolas" w:hAnsi="Consolas"/>
+              </w:rPr>
               <w:t>table(</w:t>
             </w:r>
             <w:proofErr w:type="spellStart"/>
             <w:r>
-              <w:t>balanced_df$previous_loan_defaults_on_file</w:t>
-            </w:r>
-            <w:proofErr w:type="spellEnd"/>
-            <w:r>
+              <w:rPr>
+                <w:rFonts w:ascii="Consolas" w:hAnsi="Consolas"/>
+              </w:rPr>
+              <w:t>rose_df$previous_loan_defaults_on_file</w:t>
+            </w:r>
+            <w:proofErr w:type="spellEnd"/>
+            <w:r>
+              <w:rPr>
+                <w:rFonts w:ascii="Consolas" w:hAnsi="Consolas"/>
+              </w:rPr>
               <w:t>)</w:t>
             </w:r>
           </w:p>
           <w:p>
             <w:r>
+              <w:rPr>
+                <w:rFonts w:ascii="Consolas" w:hAnsi="Consolas"/>
+              </w:rPr>
               <w:t>head(</w:t>
             </w:r>
             <w:proofErr w:type="spellStart"/>
             <w:r>
-              <w:t>balanced_df</w:t>
-            </w:r>
-            <w:proofErr w:type="spellEnd"/>
-            <w:r>
+              <w:rPr>
+                <w:rFonts w:ascii="Consolas" w:hAnsi="Consolas"/>
+              </w:rPr>
+              <w:t>rose_df</w:t>
+            </w:r>
+            <w:proofErr w:type="spellEnd"/>
+            <w:r>
+              <w:rPr>
+                <w:rFonts w:ascii="Consolas" w:hAnsi="Consolas"/>
+              </w:rPr>
               <w:t>)</w:t>
             </w:r>
           </w:p>
@@ -8775,10 +9431,10 @@
           <w:bCs/>
         </w:rPr>
         <w:drawing>
-          <wp:inline distT="0" distB="0" distL="0" distR="0" wp14:anchorId="511AA187" wp14:editId="1BAA3EC4">
-            <wp:extent cx="5943600" cy="414655"/>
-            <wp:effectExtent l="0" t="0" r="0" b="4445"/>
-            <wp:docPr id="1077967838" name="Picture 1"/>
+          <wp:inline distT="0" distB="0" distL="0" distR="0" wp14:anchorId="519943AE" wp14:editId="50BB6029">
+            <wp:extent cx="5943600" cy="827405"/>
+            <wp:effectExtent l="0" t="0" r="0" b="0"/>
+            <wp:docPr id="1661991647" name="Picture 1" descr="A group of colorful squares&#10;&#10;AI-generated content may be incorrect."/>
             <wp:cNvGraphicFramePr>
               <a:graphicFrameLocks xmlns:a="http://schemas.openxmlformats.org/drawingml/2006/main" noChangeAspect="1"/>
             </wp:cNvGraphicFramePr>
@@ -8786,7 +9442,7 @@
               <a:graphicData uri="http://schemas.openxmlformats.org/drawingml/2006/picture">
                 <pic:pic xmlns:pic="http://schemas.openxmlformats.org/drawingml/2006/picture">
                   <pic:nvPicPr>
-                    <pic:cNvPr id="1077967838" name=""/>
+                    <pic:cNvPr id="1661991647" name="Picture 1" descr="A group of colorful squares&#10;&#10;AI-generated content may be incorrect."/>
                     <pic:cNvPicPr/>
                   </pic:nvPicPr>
                   <pic:blipFill>
@@ -8798,7 +9454,7 @@
                   <pic:spPr>
                     <a:xfrm>
                       <a:off x="0" y="0"/>
-                      <a:ext cx="5943600" cy="414655"/>
+                      <a:ext cx="5943600" cy="827405"/>
                     </a:xfrm>
                     <a:prstGeom prst="rect">
                       <a:avLst/>
@@ -8866,6 +9522,7 @@
           <w:sz w:val="28"/>
           <w:szCs w:val="28"/>
         </w:rPr>
+        <w:lastRenderedPageBreak/>
         <w:t>Description:</w:t>
       </w:r>
     </w:p>
@@ -9173,7 +9830,6 @@
               <w:rPr>
                 <w:rFonts w:ascii="Consolas" w:hAnsi="Consolas"/>
               </w:rPr>
-              <w:lastRenderedPageBreak/>
               <w:t>dim(</w:t>
             </w:r>
             <w:proofErr w:type="spellStart"/>
@@ -9224,6 +9880,9 @@
     </w:p>
     <w:p>
       <w:r>
+        <w:rPr>
+          <w:noProof/>
+        </w:rPr>
         <w:drawing>
           <wp:inline distT="0" distB="0" distL="0" distR="0" wp14:anchorId="24D982BF" wp14:editId="22C68AC7">
             <wp:extent cx="2333951" cy="933580"/>
@@ -9398,6 +10057,7 @@
           <w:szCs w:val="28"/>
           <w:lang w:val="en-GB"/>
         </w:rPr>
+        <w:lastRenderedPageBreak/>
         <w:t xml:space="preserve">In this task we calculate summary statistics of two numerical variables — </w:t>
       </w:r>
       <w:proofErr w:type="spellStart"/>
@@ -9654,21 +10314,7 @@
               <w:rPr>
                 <w:rFonts w:ascii="Consolas" w:hAnsi="Consolas"/>
               </w:rPr>
-              <w:t xml:space="preserve">, data = </w:t>
-            </w:r>
-            <w:proofErr w:type="spellStart"/>
-            <w:r>
-              <w:rPr>
-                <w:rFonts w:ascii="Consolas" w:hAnsi="Consolas"/>
-              </w:rPr>
-              <w:t>df</w:t>
-            </w:r>
-            <w:proofErr w:type="spellEnd"/>
-            <w:r>
-              <w:rPr>
-                <w:rFonts w:ascii="Consolas" w:hAnsi="Consolas"/>
-              </w:rPr>
-              <w:t>,</w:t>
+              <w:t>, data = df,</w:t>
             </w:r>
           </w:p>
           <w:p>
@@ -9880,21 +10526,7 @@
               <w:rPr>
                 <w:rFonts w:ascii="Consolas" w:hAnsi="Consolas"/>
               </w:rPr>
-              <w:t xml:space="preserve">, data = </w:t>
-            </w:r>
-            <w:proofErr w:type="spellStart"/>
-            <w:r>
-              <w:rPr>
-                <w:rFonts w:ascii="Consolas" w:hAnsi="Consolas"/>
-              </w:rPr>
-              <w:t>df</w:t>
-            </w:r>
-            <w:proofErr w:type="spellEnd"/>
-            <w:r>
-              <w:rPr>
-                <w:rFonts w:ascii="Consolas" w:hAnsi="Consolas"/>
-              </w:rPr>
-              <w:t>,</w:t>
+              <w:t>, data = df,</w:t>
             </w:r>
           </w:p>
           <w:p>
@@ -10164,6 +10796,7 @@
               <w:rPr>
                 <w:rFonts w:ascii="Consolas" w:hAnsi="Consolas"/>
               </w:rPr>
+              <w:lastRenderedPageBreak/>
               <w:t>print(</w:t>
             </w:r>
             <w:proofErr w:type="spellStart"/>
@@ -10461,7 +11094,6 @@
           <w:szCs w:val="28"/>
           <w:lang w:val="en-GB"/>
         </w:rPr>
-        <w:lastRenderedPageBreak/>
         <w:t xml:space="preserve">To compare the average credit score between customers with different loan statuses, we applied the </w:t>
       </w:r>
       <w:proofErr w:type="gramStart"/>
@@ -10683,7 +11315,9 @@
       <w:r>
         <w:rPr>
           <w:rFonts w:ascii="Consolas" w:hAnsi="Consolas"/>
-        </w:rPr>
+          <w:noProof/>
+        </w:rPr>
+        <w:lastRenderedPageBreak/>
         <w:drawing>
           <wp:inline distT="0" distB="0" distL="0" distR="0" wp14:anchorId="0D223898" wp14:editId="3A364DE5">
             <wp:extent cx="5943600" cy="596900"/>
@@ -10961,7 +11595,6 @@
           <w:sz w:val="28"/>
           <w:szCs w:val="28"/>
         </w:rPr>
-        <w:lastRenderedPageBreak/>
         <w:t>Description:</w:t>
       </w:r>
     </w:p>
@@ -11184,7 +11817,14 @@
         <w:rPr>
           <w:lang w:val="en-GB"/>
         </w:rPr>
-        <w:t xml:space="preserve">By comparing these statistics, we can see whether people with higher education levels tend to have more or less work experience, and whether the variation (spread) in experience differs between groups. For example, graduates may have higher average </w:t>
+        <w:t xml:space="preserve">By comparing these statistics, we can see whether people with higher education levels tend to have more or less work experience, and whether the variation (spread) in experience differs </w:t>
+      </w:r>
+      <w:r>
+        <w:rPr>
+          <w:lang w:val="en-GB"/>
+        </w:rPr>
+        <w:lastRenderedPageBreak/>
+        <w:t xml:space="preserve">between groups. For example, graduates may have higher average </w:t>
       </w:r>
       <w:proofErr w:type="gramStart"/>
       <w:r>
@@ -11833,7 +12473,6 @@
               <w:rPr>
                 <w:rFonts w:ascii="Consolas" w:hAnsi="Consolas"/>
               </w:rPr>
-              <w:lastRenderedPageBreak/>
               <w:t>aggregate(</w:t>
             </w:r>
             <w:proofErr w:type="spellStart"/>
@@ -12124,6 +12763,7 @@
           <w:rFonts w:ascii="Consolas" w:hAnsi="Consolas"/>
           <w:noProof/>
         </w:rPr>
+        <w:lastRenderedPageBreak/>
         <w:drawing>
           <wp:inline distT="0" distB="0" distL="0" distR="0" wp14:anchorId="3F92D5A5" wp14:editId="475B97C5">
             <wp:extent cx="4305901" cy="1076475"/>
@@ -14196,6 +14836,7 @@
   <w:style w:type="character" w:default="1" w:styleId="DefaultParagraphFont">
     <w:name w:val="Default Paragraph Font"/>
     <w:uiPriority w:val="1"/>
+    <w:semiHidden/>
     <w:unhideWhenUsed/>
   </w:style>
   <w:style w:type="table" w:default="1" w:styleId="TableNormal">

</xml_diff>